<commit_message>
Add the english resume pdf
</commit_message>
<xml_diff>
--- a/Personal Resume.docx
+++ b/Personal Resume.docx
@@ -93,7 +93,16 @@
           <w:sz w:val="18"/>
           <w:szCs w:val="18"/>
         </w:rPr>
-        <w:t xml:space="preserve">         </w:t>
+        <w:t xml:space="preserve">      </w:t>
+      </w:r>
+      <w:proofErr w:type="gramStart"/>
+      <w:r>
+        <w:rPr>
+          <w:rFonts w:ascii="宋体" w:hAnsi="宋体"/>
+          <w:sz w:val="18"/>
+          <w:szCs w:val="18"/>
+        </w:rPr>
+        <w:t xml:space="preserve">   </w:t>
       </w:r>
       <w:r>
         <w:rPr>
@@ -101,7 +110,16 @@
           <w:sz w:val="18"/>
           <w:szCs w:val="18"/>
         </w:rPr>
-        <w:t>(1979/6)    </w:t>
+        <w:t>(</w:t>
+      </w:r>
+      <w:proofErr w:type="gramEnd"/>
+      <w:r>
+        <w:rPr>
+          <w:rFonts w:ascii="宋体" w:hAnsi="宋体" w:hint="eastAsia"/>
+          <w:sz w:val="18"/>
+          <w:szCs w:val="18"/>
+        </w:rPr>
+        <w:t>1979/6)    </w:t>
       </w:r>
       <w:r>
         <w:rPr>
@@ -351,16 +369,7 @@
           <w:sz w:val="18"/>
           <w:szCs w:val="18"/>
         </w:rPr>
-        <w:t>-</w:t>
-      </w:r>
-      <w:r>
-        <w:rPr>
-          <w:rFonts w:ascii="宋体" w:hAnsi="宋体"/>
-          <w:color w:val="000000"/>
-          <w:sz w:val="18"/>
-          <w:szCs w:val="18"/>
-        </w:rPr>
-        <w:t xml:space="preserve">18600965976            </w:t>
+        <w:t xml:space="preserve">-18600965976            </w:t>
       </w:r>
       <w:r>
         <w:rPr>
@@ -378,28 +387,35 @@
           <w:sz w:val="18"/>
           <w:szCs w:val="18"/>
         </w:rPr>
-        <w:t>Email</w:t>
-      </w:r>
-      <w:r>
-        <w:rPr>
-          <w:rFonts w:ascii="宋体" w:hAnsi="宋体"/>
-          <w:color w:val="000000"/>
-          <w:sz w:val="18"/>
-          <w:szCs w:val="18"/>
-        </w:rPr>
-        <w:t>：</w:t>
-      </w:r>
-      <w:hyperlink r:id="rId7" w:history="1">
-        <w:r>
-          <w:rPr>
-            <w:rFonts w:ascii="宋体" w:hAnsi="宋体"/>
-            <w:color w:val="000000"/>
-            <w:sz w:val="18"/>
-            <w:szCs w:val="18"/>
-          </w:rPr>
-          <w:t>opflyjie@126.com</w:t>
-        </w:r>
-      </w:hyperlink>
+        <w:t>Email：</w:t>
+      </w:r>
+      <w:r>
+        <w:fldChar w:fldCharType="begin"/>
+      </w:r>
+      <w:r>
+        <w:instrText xml:space="preserve"> HYPERLINK "mailto:opflyjie@126.com" </w:instrText>
+      </w:r>
+      <w:r>
+        <w:fldChar w:fldCharType="separate"/>
+      </w:r>
+      <w:r>
+        <w:rPr>
+          <w:rFonts w:ascii="宋体" w:hAnsi="宋体"/>
+          <w:color w:val="000000"/>
+          <w:sz w:val="18"/>
+          <w:szCs w:val="18"/>
+        </w:rPr>
+        <w:t>opflyjie@126.com</w:t>
+      </w:r>
+      <w:r>
+        <w:rPr>
+          <w:rFonts w:ascii="宋体" w:hAnsi="宋体"/>
+          <w:color w:val="000000"/>
+          <w:sz w:val="18"/>
+          <w:szCs w:val="18"/>
+        </w:rPr>
+        <w:fldChar w:fldCharType="end"/>
+      </w:r>
     </w:p>
     <w:p>
       <w:pPr>
@@ -410,13 +426,11 @@
           <w:szCs w:val="18"/>
         </w:rPr>
       </w:pPr>
-      <w:bookmarkStart w:id="0" w:name="_GoBack"/>
-      <w:bookmarkEnd w:id="0"/>
     </w:p>
     <w:p>
       <w:pPr>
         <w:rPr>
-          <w:rFonts w:ascii="宋体" w:hAnsi="宋体" w:hint="eastAsia"/>
+          <w:rFonts w:ascii="宋体" w:hAnsi="宋体"/>
           <w:b/>
           <w:sz w:val="30"/>
           <w:szCs w:val="30"/>
@@ -437,7 +451,7 @@
     <w:p>
       <w:pPr>
         <w:rPr>
-          <w:rFonts w:ascii="宋体" w:hAnsi="宋体" w:hint="eastAsia"/>
+          <w:rFonts w:ascii="宋体" w:hAnsi="宋体"/>
           <w:sz w:val="18"/>
           <w:szCs w:val="18"/>
         </w:rPr>
@@ -458,6 +472,7 @@
         </w:rPr>
         <w:t xml:space="preserve"> </w:t>
       </w:r>
+      <w:proofErr w:type="gramStart"/>
       <w:r>
         <w:rPr>
           <w:rFonts w:ascii="宋体" w:hAnsi="宋体"/>
@@ -480,7 +495,16 @@
           <w:sz w:val="18"/>
           <w:szCs w:val="18"/>
         </w:rPr>
-        <w:t>GEU Bach</w:t>
+        <w:t>GEU</w:t>
+      </w:r>
+      <w:proofErr w:type="gramEnd"/>
+      <w:r>
+        <w:rPr>
+          <w:rFonts w:ascii="宋体" w:hAnsi="宋体"/>
+          <w:sz w:val="18"/>
+          <w:szCs w:val="18"/>
+        </w:rPr>
+        <w:t xml:space="preserve"> Bach</w:t>
       </w:r>
       <w:r>
         <w:rPr>
@@ -539,6 +563,7 @@
         </w:rPr>
         <w:t xml:space="preserve"> </w:t>
       </w:r>
+      <w:proofErr w:type="gramStart"/>
       <w:r>
         <w:rPr>
           <w:rFonts w:ascii="宋体" w:hAnsi="宋体"/>
@@ -561,7 +586,16 @@
           <w:sz w:val="18"/>
           <w:szCs w:val="18"/>
         </w:rPr>
-        <w:t>EAC Master</w:t>
+        <w:t>EAC</w:t>
+      </w:r>
+      <w:proofErr w:type="gramEnd"/>
+      <w:r>
+        <w:rPr>
+          <w:rFonts w:ascii="宋体" w:hAnsi="宋体"/>
+          <w:sz w:val="18"/>
+          <w:szCs w:val="18"/>
+        </w:rPr>
+        <w:t xml:space="preserve"> Master</w:t>
       </w:r>
       <w:r>
         <w:rPr>
@@ -728,16 +762,7 @@
                 <w:sz w:val="18"/>
                 <w:szCs w:val="18"/>
               </w:rPr>
-              <w:t>：</w:t>
-            </w:r>
-            <w:r>
-              <w:rPr>
-                <w:rFonts w:ascii="宋体" w:hAnsi="宋体"/>
-                <w:color w:val="000000"/>
-                <w:sz w:val="18"/>
-                <w:szCs w:val="18"/>
-              </w:rPr>
-              <w:t xml:space="preserve"> </w:t>
+              <w:t xml:space="preserve">： </w:t>
             </w:r>
             <w:r>
               <w:rPr>
@@ -762,7 +787,7 @@
             <w:pPr>
               <w:spacing w:line="0" w:lineRule="atLeast"/>
               <w:rPr>
-                <w:rFonts w:ascii="宋体" w:hAnsi="宋体" w:hint="eastAsia"/>
+                <w:rFonts w:ascii="宋体" w:hAnsi="宋体"/>
                 <w:sz w:val="24"/>
                 <w:szCs w:val="24"/>
               </w:rPr>
@@ -810,15 +835,7 @@
                 <w:sz w:val="18"/>
                 <w:szCs w:val="18"/>
               </w:rPr>
-              <w:t>：</w:t>
-            </w:r>
-            <w:r>
-              <w:rPr>
-                <w:rFonts w:ascii="宋体" w:hAnsi="宋体"/>
-                <w:sz w:val="18"/>
-                <w:szCs w:val="18"/>
-              </w:rPr>
-              <w:t xml:space="preserve"> </w:t>
+              <w:t xml:space="preserve">： </w:t>
             </w:r>
           </w:p>
         </w:tc>
@@ -833,7 +850,7 @@
           <w:p>
             <w:pPr>
               <w:rPr>
-                <w:rFonts w:ascii="宋体" w:hAnsi="宋体" w:hint="eastAsia"/>
+                <w:rFonts w:ascii="宋体" w:hAnsi="宋体"/>
                 <w:sz w:val="18"/>
                 <w:szCs w:val="18"/>
               </w:rPr>
@@ -891,16 +908,7 @@
                 <w:sz w:val="18"/>
                 <w:szCs w:val="18"/>
               </w:rPr>
-              <w:t>：</w:t>
-            </w:r>
-            <w:r>
-              <w:rPr>
-                <w:rFonts w:ascii="宋体" w:hAnsi="宋体"/>
-                <w:color w:val="000000"/>
-                <w:sz w:val="18"/>
-                <w:szCs w:val="18"/>
-              </w:rPr>
-              <w:t xml:space="preserve"> </w:t>
+              <w:t xml:space="preserve">： </w:t>
             </w:r>
           </w:p>
         </w:tc>
@@ -916,7 +924,7 @@
             <w:pPr>
               <w:spacing w:line="0" w:lineRule="atLeast"/>
               <w:rPr>
-                <w:rFonts w:ascii="宋体" w:hAnsi="宋体" w:hint="eastAsia"/>
+                <w:rFonts w:ascii="宋体" w:hAnsi="宋体"/>
                 <w:sz w:val="24"/>
                 <w:szCs w:val="24"/>
               </w:rPr>
@@ -967,16 +975,7 @@
                 <w:sz w:val="18"/>
                 <w:szCs w:val="18"/>
               </w:rPr>
-              <w:t>：</w:t>
-            </w:r>
-            <w:r>
-              <w:rPr>
-                <w:rFonts w:ascii="宋体" w:hAnsi="宋体"/>
-                <w:color w:val="000000"/>
-                <w:sz w:val="18"/>
-                <w:szCs w:val="18"/>
-              </w:rPr>
-              <w:t xml:space="preserve"> </w:t>
+              <w:t xml:space="preserve">： </w:t>
             </w:r>
           </w:p>
         </w:tc>
@@ -1041,7 +1040,7 @@
             <w:pPr>
               <w:spacing w:line="0" w:lineRule="atLeast"/>
               <w:rPr>
-                <w:rFonts w:ascii="宋体" w:hAnsi="宋体" w:hint="eastAsia"/>
+                <w:rFonts w:ascii="宋体" w:hAnsi="宋体"/>
                 <w:sz w:val="18"/>
                 <w:szCs w:val="18"/>
               </w:rPr>
@@ -1060,6 +1059,7 @@
           <w:shd w:val="clear" w:color="000000" w:fill="D9D9D9"/>
         </w:rPr>
       </w:pPr>
+      <w:proofErr w:type="spellStart"/>
       <w:r>
         <w:rPr>
           <w:rFonts w:ascii="宋体" w:hAnsi="宋体" w:hint="eastAsia"/>
@@ -1080,6 +1080,7 @@
         </w:rPr>
         <w:t>elf Assessment</w:t>
       </w:r>
+      <w:proofErr w:type="spellEnd"/>
     </w:p>
     <w:p>
       <w:pPr>
@@ -1283,17 +1284,7 @@
           <w:sz w:val="18"/>
           <w:szCs w:val="18"/>
         </w:rPr>
-        <w:t xml:space="preserve"> </w:t>
-      </w:r>
-      <w:r>
-        <w:rPr>
-          <w:rFonts w:ascii="宋体" w:hAnsi="宋体"/>
-          <w:b/>
-          <w:color w:val="000000"/>
-          <w:sz w:val="18"/>
-          <w:szCs w:val="18"/>
-        </w:rPr>
-        <w:t xml:space="preserve">  </w:t>
+        <w:t xml:space="preserve">   </w:t>
       </w:r>
       <w:r>
         <w:rPr>
@@ -1340,7 +1331,7 @@
       <w:pPr>
         <w:ind w:firstLine="408"/>
         <w:rPr>
-          <w:rFonts w:ascii="宋体" w:hAnsi="宋体" w:hint="eastAsia"/>
+          <w:rFonts w:ascii="宋体" w:hAnsi="宋体"/>
           <w:color w:val="000000"/>
           <w:sz w:val="18"/>
           <w:szCs w:val="18"/>
@@ -1427,6 +1418,7 @@
         </w:rPr>
         <w:t xml:space="preserve"> proficient in using English reading industry technology and </w:t>
       </w:r>
+      <w:proofErr w:type="gramStart"/>
       <w:r>
         <w:rPr>
           <w:rFonts w:ascii="宋体" w:hAnsi="宋体"/>
@@ -1443,7 +1435,17 @@
           <w:sz w:val="18"/>
           <w:szCs w:val="18"/>
         </w:rPr>
-        <w:t xml:space="preserve"> able to communicate with foreign colleagues</w:t>
+        <w:t xml:space="preserve"> able to</w:t>
+      </w:r>
+      <w:proofErr w:type="gramEnd"/>
+      <w:r>
+        <w:rPr>
+          <w:rFonts w:ascii="宋体" w:hAnsi="宋体"/>
+          <w:color w:val="000000"/>
+          <w:sz w:val="18"/>
+          <w:szCs w:val="18"/>
+        </w:rPr>
+        <w:t xml:space="preserve"> communicate with foreign colleagues</w:t>
       </w:r>
       <w:r>
         <w:rPr>
@@ -1546,7 +1548,7 @@
     <w:p>
       <w:pPr>
         <w:rPr>
-          <w:rFonts w:ascii="宋体" w:hAnsi="宋体" w:hint="eastAsia"/>
+          <w:rFonts w:ascii="宋体" w:hAnsi="宋体"/>
           <w:color w:val="000000"/>
           <w:sz w:val="18"/>
           <w:szCs w:val="18"/>
@@ -1581,6 +1583,7 @@
         </w:rPr>
         <w:t xml:space="preserve">2005.09-2014.01    </w:t>
       </w:r>
+      <w:proofErr w:type="spellStart"/>
       <w:r>
         <w:rPr>
           <w:rFonts w:ascii="宋体" w:hAnsi="宋体" w:hint="eastAsia"/>
@@ -1601,6 +1604,7 @@
         </w:rPr>
         <w:t>etarnet</w:t>
       </w:r>
+      <w:proofErr w:type="spellEnd"/>
       <w:r>
         <w:rPr>
           <w:rFonts w:ascii="宋体" w:hAnsi="宋体"/>
@@ -1646,7 +1650,7 @@
       <w:pPr>
         <w:ind w:firstLine="372"/>
         <w:rPr>
-          <w:rFonts w:ascii="宋体" w:hAnsi="宋体" w:hint="eastAsia"/>
+          <w:rFonts w:ascii="宋体" w:hAnsi="宋体"/>
           <w:color w:val="000000"/>
           <w:sz w:val="18"/>
           <w:szCs w:val="18"/>
@@ -1731,7 +1735,27 @@
           <w:sz w:val="18"/>
           <w:szCs w:val="18"/>
         </w:rPr>
-        <w:t xml:space="preserve"> Ibatis and other Java framework technology to develop electronic operation and maintenance system</w:t>
+        <w:t xml:space="preserve"> </w:t>
+      </w:r>
+      <w:proofErr w:type="spellStart"/>
+      <w:r>
+        <w:rPr>
+          <w:rFonts w:ascii="宋体" w:hAnsi="宋体"/>
+          <w:color w:val="000000"/>
+          <w:sz w:val="18"/>
+          <w:szCs w:val="18"/>
+        </w:rPr>
+        <w:t>Ibatis</w:t>
+      </w:r>
+      <w:proofErr w:type="spellEnd"/>
+      <w:r>
+        <w:rPr>
+          <w:rFonts w:ascii="宋体" w:hAnsi="宋体"/>
+          <w:color w:val="000000"/>
+          <w:sz w:val="18"/>
+          <w:szCs w:val="18"/>
+        </w:rPr>
+        <w:t xml:space="preserve"> and other Java framework technology to develop electronic operation and maintenance system</w:t>
       </w:r>
       <w:r>
         <w:rPr>
@@ -1749,16 +1773,7 @@
           <w:sz w:val="18"/>
           <w:szCs w:val="18"/>
         </w:rPr>
-        <w:t xml:space="preserve"> promote the paperless office process and achieve the relevant assessment tasks in </w:t>
-      </w:r>
-      <w:r>
-        <w:rPr>
-          <w:rFonts w:ascii="宋体" w:hAnsi="宋体"/>
-          <w:color w:val="000000"/>
-          <w:sz w:val="18"/>
-          <w:szCs w:val="18"/>
-        </w:rPr>
-        <w:t>the power grid</w:t>
+        <w:t xml:space="preserve"> promote the paperless office process and achieve the relevant assessment tasks in the power grid</w:t>
       </w:r>
       <w:r>
         <w:rPr>
@@ -2066,7 +2081,7 @@
       <w:pPr>
         <w:ind w:firstLine="372"/>
         <w:rPr>
-          <w:rFonts w:ascii="宋体" w:hAnsi="宋体" w:hint="eastAsia"/>
+          <w:rFonts w:ascii="宋体" w:hAnsi="宋体"/>
           <w:color w:val="000000"/>
           <w:sz w:val="18"/>
           <w:szCs w:val="18"/>
@@ -2280,7 +2295,7 @@
     <w:p>
       <w:pPr>
         <w:rPr>
-          <w:rFonts w:ascii="宋体" w:hAnsi="宋体" w:hint="eastAsia"/>
+          <w:rFonts w:ascii="宋体" w:hAnsi="宋体"/>
           <w:color w:val="000000"/>
           <w:sz w:val="18"/>
           <w:szCs w:val="18"/>
@@ -2346,7 +2361,19 @@
           <w:sz w:val="18"/>
           <w:szCs w:val="18"/>
         </w:rPr>
-        <w:t>CA4MN</w:t>
+        <w:t>CA4M</w:t>
+      </w:r>
+      <w:bookmarkStart w:id="0" w:name="_GoBack"/>
+      <w:bookmarkEnd w:id="0"/>
+      <w:r>
+        <w:rPr>
+          <w:rFonts w:ascii="宋体" w:hAnsi="宋体"/>
+          <w:b/>
+          <w:color w:val="000000"/>
+          <w:sz w:val="18"/>
+          <w:szCs w:val="18"/>
+        </w:rPr>
+        <w:t>N</w:t>
       </w:r>
     </w:p>
     <w:p>
@@ -3075,7 +3102,7 @@
         </w:numPr>
         <w:jc w:val="left"/>
         <w:rPr>
-          <w:rFonts w:ascii="宋体" w:hAnsi="宋体" w:hint="eastAsia"/>
+          <w:rFonts w:ascii="宋体" w:hAnsi="宋体"/>
           <w:color w:val="000000"/>
           <w:sz w:val="18"/>
           <w:szCs w:val="18"/>
@@ -3097,16 +3124,7 @@
           <w:sz w:val="18"/>
           <w:szCs w:val="18"/>
         </w:rPr>
-        <w:t>at</w:t>
-      </w:r>
-      <w:r>
-        <w:rPr>
-          <w:rFonts w:ascii="宋体" w:hAnsi="宋体"/>
-          <w:color w:val="000000"/>
-          <w:sz w:val="18"/>
-          <w:szCs w:val="18"/>
-        </w:rPr>
-        <w:t xml:space="preserve"> </w:t>
+        <w:t xml:space="preserve">at </w:t>
       </w:r>
       <w:r>
         <w:rPr>
@@ -3194,7 +3212,18 @@
           <w:sz w:val="18"/>
           <w:szCs w:val="18"/>
         </w:rPr>
-        <w:t xml:space="preserve"> My</w:t>
+        <w:t xml:space="preserve"> </w:t>
+      </w:r>
+      <w:proofErr w:type="spellStart"/>
+      <w:proofErr w:type="gramStart"/>
+      <w:r>
+        <w:rPr>
+          <w:rFonts w:ascii="宋体" w:hAnsi="宋体"/>
+          <w:color w:val="000000"/>
+          <w:sz w:val="18"/>
+          <w:szCs w:val="18"/>
+        </w:rPr>
+        <w:t>My</w:t>
       </w:r>
       <w:r>
         <w:rPr>
@@ -3232,6 +3261,8 @@
         </w:rPr>
         <w:t>ariadb</w:t>
       </w:r>
+      <w:proofErr w:type="spellEnd"/>
+      <w:proofErr w:type="gramEnd"/>
       <w:r>
         <w:rPr>
           <w:rFonts w:ascii="宋体" w:hAnsi="宋体"/>
@@ -3266,6 +3297,7 @@
         </w:rPr>
         <w:t xml:space="preserve">Grasp language </w:t>
       </w:r>
+      <w:proofErr w:type="gramStart"/>
       <w:r>
         <w:rPr>
           <w:rFonts w:ascii="宋体" w:hAnsi="宋体"/>
@@ -3293,6 +3325,7 @@
         </w:rPr>
         <w:t>JavaScript</w:t>
       </w:r>
+      <w:proofErr w:type="gramEnd"/>
       <w:r>
         <w:rPr>
           <w:rFonts w:ascii="宋体" w:hAnsi="宋体"/>
@@ -3363,16 +3396,7 @@
           <w:sz w:val="18"/>
           <w:szCs w:val="18"/>
         </w:rPr>
-        <w:t>vb</w:t>
-      </w:r>
-      <w:r>
-        <w:rPr>
-          <w:rFonts w:ascii="宋体" w:hAnsi="宋体"/>
-          <w:color w:val="000000"/>
-          <w:sz w:val="18"/>
-          <w:szCs w:val="18"/>
-        </w:rPr>
-        <w:t>.net</w:t>
+        <w:t>vb.net</w:t>
       </w:r>
       <w:r>
         <w:rPr>
@@ -3392,6 +3416,7 @@
         </w:rPr>
         <w:t xml:space="preserve"> </w:t>
       </w:r>
+      <w:proofErr w:type="spellStart"/>
       <w:r>
         <w:rPr>
           <w:rFonts w:ascii="宋体" w:hAnsi="宋体"/>
@@ -3453,7 +3478,17 @@
           <w:sz w:val="18"/>
           <w:szCs w:val="18"/>
         </w:rPr>
-        <w:t>C++</w:t>
+        <w:t>C</w:t>
+      </w:r>
+      <w:proofErr w:type="spellEnd"/>
+      <w:r>
+        <w:rPr>
+          <w:rFonts w:ascii="宋体" w:hAnsi="宋体"/>
+          <w:color w:val="000000"/>
+          <w:sz w:val="18"/>
+          <w:szCs w:val="18"/>
+        </w:rPr>
+        <w:t>++</w:t>
       </w:r>
       <w:r>
         <w:rPr>
@@ -3507,6 +3542,7 @@
         </w:rPr>
         <w:t xml:space="preserve">Grasp </w:t>
       </w:r>
+      <w:proofErr w:type="spellStart"/>
       <w:r>
         <w:rPr>
           <w:rFonts w:ascii="宋体" w:hAnsi="宋体"/>
@@ -3525,6 +3561,7 @@
         </w:rPr>
         <w:t>vs</w:t>
       </w:r>
+      <w:proofErr w:type="spellEnd"/>
       <w:r>
         <w:rPr>
           <w:rFonts w:ascii="宋体" w:hAnsi="宋体"/>
@@ -3534,6 +3571,7 @@
         </w:rPr>
         <w:t>、</w:t>
       </w:r>
+      <w:proofErr w:type="spellStart"/>
       <w:r>
         <w:rPr>
           <w:rFonts w:ascii="宋体" w:hAnsi="宋体"/>
@@ -3552,6 +3590,7 @@
         </w:rPr>
         <w:t>vn</w:t>
       </w:r>
+      <w:proofErr w:type="spellEnd"/>
       <w:r>
         <w:rPr>
           <w:rFonts w:ascii="宋体" w:hAnsi="宋体"/>
@@ -3561,6 +3600,7 @@
         </w:rPr>
         <w:t>、</w:t>
       </w:r>
+      <w:proofErr w:type="spellStart"/>
       <w:r>
         <w:rPr>
           <w:rFonts w:ascii="宋体" w:hAnsi="宋体"/>
@@ -3579,6 +3619,7 @@
         </w:rPr>
         <w:t>learcase</w:t>
       </w:r>
+      <w:proofErr w:type="spellEnd"/>
       <w:r>
         <w:rPr>
           <w:rFonts w:ascii="宋体" w:hAnsi="宋体"/>
@@ -3588,6 +3629,8 @@
         </w:rPr>
         <w:t xml:space="preserve">, </w:t>
       </w:r>
+      <w:proofErr w:type="spellStart"/>
+      <w:proofErr w:type="gramStart"/>
       <w:r>
         <w:rPr>
           <w:rFonts w:ascii="宋体" w:hAnsi="宋体"/>
@@ -3633,6 +3676,8 @@
         </w:rPr>
         <w:t>ira</w:t>
       </w:r>
+      <w:proofErr w:type="spellEnd"/>
+      <w:proofErr w:type="gramEnd"/>
       <w:r>
         <w:rPr>
           <w:rFonts w:ascii="宋体" w:hAnsi="宋体"/>
@@ -3766,6 +3811,7 @@
         </w:rPr>
         <w:t xml:space="preserve"> </w:t>
       </w:r>
+      <w:proofErr w:type="spellStart"/>
       <w:r>
         <w:rPr>
           <w:rFonts w:ascii="宋体" w:hAnsi="宋体"/>
@@ -3775,6 +3821,7 @@
         </w:rPr>
         <w:t>gradle</w:t>
       </w:r>
+      <w:proofErr w:type="spellEnd"/>
       <w:r>
         <w:rPr>
           <w:rFonts w:ascii="宋体" w:hAnsi="宋体"/>
@@ -3803,7 +3850,7 @@
         </w:numPr>
         <w:jc w:val="left"/>
         <w:rPr>
-          <w:rFonts w:ascii="宋体" w:hAnsi="宋体" w:hint="eastAsia"/>
+          <w:rFonts w:ascii="宋体" w:hAnsi="宋体"/>
           <w:color w:val="000000"/>
           <w:sz w:val="18"/>
           <w:szCs w:val="18"/>
@@ -3836,6 +3883,7 @@
         </w:rPr>
         <w:t xml:space="preserve">well on </w:t>
       </w:r>
+      <w:proofErr w:type="gramStart"/>
       <w:r>
         <w:rPr>
           <w:rFonts w:ascii="宋体" w:hAnsi="宋体"/>
@@ -3872,6 +3920,7 @@
         </w:rPr>
         <w:t>docker</w:t>
       </w:r>
+      <w:proofErr w:type="gramEnd"/>
       <w:r>
         <w:rPr>
           <w:rFonts w:ascii="宋体" w:hAnsi="宋体"/>
@@ -4032,6 +4081,7 @@
         </w:rPr>
         <w:t xml:space="preserve">od use on </w:t>
       </w:r>
+      <w:proofErr w:type="gramStart"/>
       <w:r>
         <w:rPr>
           <w:rFonts w:ascii="宋体" w:hAnsi="宋体"/>
@@ -4059,6 +4109,7 @@
         </w:rPr>
         <w:t>es</w:t>
       </w:r>
+      <w:proofErr w:type="gramEnd"/>
       <w:r>
         <w:rPr>
           <w:rFonts w:ascii="宋体" w:hAnsi="宋体"/>
@@ -4165,7 +4216,47 @@
           <w:sz w:val="18"/>
           <w:szCs w:val="18"/>
         </w:rPr>
-        <w:t xml:space="preserve"> etc javascript skills</w:t>
+        <w:t xml:space="preserve"> </w:t>
+      </w:r>
+      <w:proofErr w:type="spellStart"/>
+      <w:r>
+        <w:rPr>
+          <w:rFonts w:ascii="宋体" w:hAnsi="宋体" w:hint="eastAsia"/>
+          <w:color w:val="000000"/>
+          <w:sz w:val="18"/>
+          <w:szCs w:val="18"/>
+        </w:rPr>
+        <w:t>etc</w:t>
+      </w:r>
+      <w:proofErr w:type="spellEnd"/>
+      <w:r>
+        <w:rPr>
+          <w:rFonts w:ascii="宋体" w:hAnsi="宋体" w:hint="eastAsia"/>
+          <w:color w:val="000000"/>
+          <w:sz w:val="18"/>
+          <w:szCs w:val="18"/>
+        </w:rPr>
+        <w:t xml:space="preserve"> </w:t>
+      </w:r>
+      <w:proofErr w:type="spellStart"/>
+      <w:r>
+        <w:rPr>
+          <w:rFonts w:ascii="宋体" w:hAnsi="宋体" w:hint="eastAsia"/>
+          <w:color w:val="000000"/>
+          <w:sz w:val="18"/>
+          <w:szCs w:val="18"/>
+        </w:rPr>
+        <w:t>javascript</w:t>
+      </w:r>
+      <w:proofErr w:type="spellEnd"/>
+      <w:r>
+        <w:rPr>
+          <w:rFonts w:ascii="宋体" w:hAnsi="宋体" w:hint="eastAsia"/>
+          <w:color w:val="000000"/>
+          <w:sz w:val="18"/>
+          <w:szCs w:val="18"/>
+        </w:rPr>
+        <w:t xml:space="preserve"> skills</w:t>
       </w:r>
     </w:p>
     <w:p>
@@ -4192,6 +4283,8 @@
         </w:rPr>
         <w:t xml:space="preserve">Know well on </w:t>
       </w:r>
+      <w:proofErr w:type="spellStart"/>
+      <w:proofErr w:type="gramStart"/>
       <w:r>
         <w:rPr>
           <w:rFonts w:ascii="宋体" w:hAnsi="宋体"/>
@@ -4219,6 +4312,7 @@
         </w:rPr>
         <w:t>jira</w:t>
       </w:r>
+      <w:proofErr w:type="gramEnd"/>
       <w:r>
         <w:rPr>
           <w:rFonts w:ascii="宋体" w:hAnsi="宋体"/>
@@ -4298,8 +4392,19 @@
           <w:sz w:val="18"/>
           <w:szCs w:val="18"/>
         </w:rPr>
-        <w:t xml:space="preserve">for </w:t>
-      </w:r>
+        <w:t>for</w:t>
+      </w:r>
+      <w:proofErr w:type="spellEnd"/>
+      <w:r>
+        <w:rPr>
+          <w:rFonts w:ascii="宋体" w:hAnsi="宋体"/>
+          <w:color w:val="000000"/>
+          <w:sz w:val="18"/>
+          <w:szCs w:val="18"/>
+        </w:rPr>
+        <w:t xml:space="preserve"> </w:t>
+      </w:r>
+      <w:proofErr w:type="spellStart"/>
       <w:r>
         <w:rPr>
           <w:rFonts w:ascii="宋体" w:hAnsi="宋体"/>
@@ -4309,6 +4414,7 @@
         </w:rPr>
         <w:t>Devops</w:t>
       </w:r>
+      <w:proofErr w:type="spellEnd"/>
       <w:r>
         <w:rPr>
           <w:rFonts w:ascii="宋体" w:hAnsi="宋体"/>
@@ -4361,6 +4467,8 @@
         </w:rPr>
         <w:t xml:space="preserve">Know little about </w:t>
       </w:r>
+      <w:proofErr w:type="spellStart"/>
+      <w:proofErr w:type="gramStart"/>
       <w:r>
         <w:rPr>
           <w:rFonts w:ascii="宋体" w:hAnsi="宋体"/>
@@ -4388,6 +4496,8 @@
         </w:rPr>
         <w:t>redis</w:t>
       </w:r>
+      <w:proofErr w:type="spellEnd"/>
+      <w:proofErr w:type="gramEnd"/>
       <w:r>
         <w:rPr>
           <w:rFonts w:ascii="宋体" w:hAnsi="宋体"/>
@@ -4397,33 +4507,17 @@
         </w:rPr>
         <w:t xml:space="preserve"> </w:t>
       </w:r>
-      <w:r>
-        <w:rPr>
-          <w:rFonts w:ascii="宋体" w:hAnsi="宋体"/>
-          <w:color w:val="000000"/>
-          <w:sz w:val="18"/>
-          <w:szCs w:val="18"/>
-        </w:rPr>
-        <w:t xml:space="preserve">etc </w:t>
-      </w:r>
-      <w:r>
-        <w:rPr>
-          <w:rFonts w:ascii="宋体" w:hAnsi="宋体"/>
-          <w:color w:val="000000"/>
-          <w:sz w:val="18"/>
-          <w:szCs w:val="18"/>
-        </w:rPr>
-        <w:t>no</w:t>
-      </w:r>
-      <w:r>
-        <w:rPr>
-          <w:rFonts w:ascii="宋体" w:hAnsi="宋体"/>
-          <w:color w:val="000000"/>
-          <w:sz w:val="18"/>
-          <w:szCs w:val="18"/>
-        </w:rPr>
-        <w:t>sql</w:t>
-      </w:r>
+      <w:proofErr w:type="spellStart"/>
+      <w:r>
+        <w:rPr>
+          <w:rFonts w:ascii="宋体" w:hAnsi="宋体"/>
+          <w:color w:val="000000"/>
+          <w:sz w:val="18"/>
+          <w:szCs w:val="18"/>
+        </w:rPr>
+        <w:t>etc</w:t>
+      </w:r>
+      <w:proofErr w:type="spellEnd"/>
       <w:r>
         <w:rPr>
           <w:rFonts w:ascii="宋体" w:hAnsi="宋体"/>
@@ -4433,6 +4527,27 @@
         </w:rPr>
         <w:t xml:space="preserve"> </w:t>
       </w:r>
+      <w:proofErr w:type="spellStart"/>
+      <w:r>
+        <w:rPr>
+          <w:rFonts w:ascii="宋体" w:hAnsi="宋体"/>
+          <w:color w:val="000000"/>
+          <w:sz w:val="18"/>
+          <w:szCs w:val="18"/>
+        </w:rPr>
+        <w:t>nosql</w:t>
+      </w:r>
+      <w:proofErr w:type="spellEnd"/>
+      <w:r>
+        <w:rPr>
+          <w:rFonts w:ascii="宋体" w:hAnsi="宋体"/>
+          <w:color w:val="000000"/>
+          <w:sz w:val="18"/>
+          <w:szCs w:val="18"/>
+        </w:rPr>
+        <w:t xml:space="preserve"> </w:t>
+      </w:r>
+      <w:proofErr w:type="spellStart"/>
       <w:r>
         <w:rPr>
           <w:rFonts w:ascii="宋体" w:hAnsi="宋体" w:hint="eastAsia"/>
@@ -4451,10 +4566,15 @@
         </w:rPr>
         <w:t>ataBase</w:t>
       </w:r>
+      <w:proofErr w:type="spellEnd"/>
     </w:p>
     <w:sectPr>
+      <w:headerReference w:type="even" r:id="rId7"/>
       <w:headerReference w:type="default" r:id="rId8"/>
-      <w:footerReference w:type="default" r:id="rId9"/>
+      <w:footerReference w:type="even" r:id="rId9"/>
+      <w:footerReference w:type="default" r:id="rId10"/>
+      <w:headerReference w:type="first" r:id="rId11"/>
+      <w:footerReference w:type="first" r:id="rId12"/>
       <w:pgSz w:w="11906" w:h="16838"/>
       <w:pgMar w:top="1440" w:right="1800" w:bottom="1440" w:left="1800" w:header="851" w:footer="992" w:gutter="0"/>
       <w:cols w:space="720"/>
@@ -4484,6 +4604,16 @@
 </file>
 
 <file path=word/footer1.xml><?xml version="1.0" encoding="utf-8"?>
+<w:ftr xmlns:wpc="http://schemas.microsoft.com/office/word/2010/wordprocessingCanvas" xmlns:cx="http://schemas.microsoft.com/office/drawing/2014/chartex" xmlns:cx1="http://schemas.microsoft.com/office/drawing/2015/9/8/chartex" xmlns:cx2="http://schemas.microsoft.com/office/drawing/2015/10/21/chartex" xmlns:cx3="http://schemas.microsoft.com/office/drawing/2016/5/9/chartex" xmlns:cx4="http://schemas.microsoft.com/office/drawing/2016/5/10/chartex" xmlns:cx5="http://schemas.microsoft.com/office/drawing/2016/5/11/chartex" xmlns:cx6="http://schemas.microsoft.com/office/drawing/2016/5/12/chartex" xmlns:cx7="http://schemas.microsoft.com/office/drawing/2016/5/13/chartex" xmlns:cx8="http://schemas.microsoft.com/office/drawing/2016/5/14/chartex" xmlns:mc="http://schemas.openxmlformats.org/markup-compatibility/2006" xmlns:aink="http://schemas.microsoft.com/office/drawing/2016/ink" xmlns:am3d="http://schemas.microsoft.com/office/drawing/2017/model3d" xmlns:o="urn:schemas-microsoft-com:office:office" xmlns:r="http://schemas.openxmlformats.org/officeDocument/2006/relationships" xmlns:m="http://schemas.openxmlformats.org/officeDocument/2006/math" xmlns:v="urn:schemas-microsoft-com:vml" xmlns:wp14="http://schemas.microsoft.com/office/word/2010/wordprocessingDrawing" xmlns:wp="http://schemas.openxmlformats.org/drawingml/2006/wordprocessingDrawing" xmlns:w10="urn:schemas-microsoft-com:office:word" xmlns:w="http://schemas.openxmlformats.org/wordprocessingml/2006/main" xmlns:w14="http://schemas.microsoft.com/office/word/2010/wordml" xmlns:w15="http://schemas.microsoft.com/office/word/2012/wordml" xmlns:w16cid="http://schemas.microsoft.com/office/word/2016/wordml/cid" xmlns:w16se="http://schemas.microsoft.com/office/word/2015/wordml/symex" xmlns:wpg="http://schemas.microsoft.com/office/word/2010/wordprocessingGroup" xmlns:wpi="http://schemas.microsoft.com/office/word/2010/wordprocessingInk" xmlns:wne="http://schemas.microsoft.com/office/word/2006/wordml" xmlns:wps="http://schemas.microsoft.com/office/word/2010/wordprocessingShape" mc:Ignorable="w14 w15 w16se w16cid wp14">
+  <w:p>
+    <w:pPr>
+      <w:pStyle w:val="Footer"/>
+    </w:pPr>
+  </w:p>
+</w:ftr>
+</file>
+
+<file path=word/footer2.xml><?xml version="1.0" encoding="utf-8"?>
 <w:ftr xmlns:wpc="http://schemas.microsoft.com/office/word/2010/wordprocessingCanvas" xmlns:cx="http://schemas.microsoft.com/office/drawing/2014/chartex" xmlns:cx1="http://schemas.microsoft.com/office/drawing/2015/9/8/chartex" xmlns:cx2="http://schemas.microsoft.com/office/drawing/2015/10/21/chartex" xmlns:cx3="http://schemas.microsoft.com/office/drawing/2016/5/9/chartex" xmlns:cx4="http://schemas.microsoft.com/office/drawing/2016/5/10/chartex" xmlns:cx5="http://schemas.microsoft.com/office/drawing/2016/5/11/chartex" xmlns:cx6="http://schemas.microsoft.com/office/drawing/2016/5/12/chartex" xmlns:cx7="http://schemas.microsoft.com/office/drawing/2016/5/13/chartex" xmlns:cx8="http://schemas.microsoft.com/office/drawing/2016/5/14/chartex" xmlns:mc="http://schemas.openxmlformats.org/markup-compatibility/2006" xmlns:aink="http://schemas.microsoft.com/office/drawing/2016/ink" xmlns:am3d="http://schemas.microsoft.com/office/drawing/2017/model3d" xmlns:o="urn:schemas-microsoft-com:office:office" xmlns:r="http://schemas.openxmlformats.org/officeDocument/2006/relationships" xmlns:m="http://schemas.openxmlformats.org/officeDocument/2006/math" xmlns:v="urn:schemas-microsoft-com:vml" xmlns:wp14="http://schemas.microsoft.com/office/word/2010/wordprocessingDrawing" xmlns:wp="http://schemas.openxmlformats.org/drawingml/2006/wordprocessingDrawing" xmlns:w10="urn:schemas-microsoft-com:office:word" xmlns:w="http://schemas.openxmlformats.org/wordprocessingml/2006/main" xmlns:w14="http://schemas.microsoft.com/office/word/2010/wordml" xmlns:w15="http://schemas.microsoft.com/office/word/2012/wordml" xmlns:w16cid="http://schemas.microsoft.com/office/word/2016/wordml/cid" xmlns:w16se="http://schemas.microsoft.com/office/word/2015/wordml/symex" xmlns:wpg="http://schemas.microsoft.com/office/word/2010/wordprocessingGroup" xmlns:wpi="http://schemas.microsoft.com/office/word/2010/wordprocessingInk" xmlns:wne="http://schemas.microsoft.com/office/word/2006/wordml" xmlns:wps="http://schemas.microsoft.com/office/word/2010/wordprocessingShape" mc:Ignorable="w14 w15 w16se w16cid wp14">
   <w:p>
     <w:pPr>
@@ -4547,6 +4677,16 @@
 </w:ftr>
 </file>
 
+<file path=word/footer3.xml><?xml version="1.0" encoding="utf-8"?>
+<w:ftr xmlns:wpc="http://schemas.microsoft.com/office/word/2010/wordprocessingCanvas" xmlns:cx="http://schemas.microsoft.com/office/drawing/2014/chartex" xmlns:cx1="http://schemas.microsoft.com/office/drawing/2015/9/8/chartex" xmlns:cx2="http://schemas.microsoft.com/office/drawing/2015/10/21/chartex" xmlns:cx3="http://schemas.microsoft.com/office/drawing/2016/5/9/chartex" xmlns:cx4="http://schemas.microsoft.com/office/drawing/2016/5/10/chartex" xmlns:cx5="http://schemas.microsoft.com/office/drawing/2016/5/11/chartex" xmlns:cx6="http://schemas.microsoft.com/office/drawing/2016/5/12/chartex" xmlns:cx7="http://schemas.microsoft.com/office/drawing/2016/5/13/chartex" xmlns:cx8="http://schemas.microsoft.com/office/drawing/2016/5/14/chartex" xmlns:mc="http://schemas.openxmlformats.org/markup-compatibility/2006" xmlns:aink="http://schemas.microsoft.com/office/drawing/2016/ink" xmlns:am3d="http://schemas.microsoft.com/office/drawing/2017/model3d" xmlns:o="urn:schemas-microsoft-com:office:office" xmlns:r="http://schemas.openxmlformats.org/officeDocument/2006/relationships" xmlns:m="http://schemas.openxmlformats.org/officeDocument/2006/math" xmlns:v="urn:schemas-microsoft-com:vml" xmlns:wp14="http://schemas.microsoft.com/office/word/2010/wordprocessingDrawing" xmlns:wp="http://schemas.openxmlformats.org/drawingml/2006/wordprocessingDrawing" xmlns:w10="urn:schemas-microsoft-com:office:word" xmlns:w="http://schemas.openxmlformats.org/wordprocessingml/2006/main" xmlns:w14="http://schemas.microsoft.com/office/word/2010/wordml" xmlns:w15="http://schemas.microsoft.com/office/word/2012/wordml" xmlns:w16cid="http://schemas.microsoft.com/office/word/2016/wordml/cid" xmlns:w16se="http://schemas.microsoft.com/office/word/2015/wordml/symex" xmlns:wpg="http://schemas.microsoft.com/office/word/2010/wordprocessingGroup" xmlns:wpi="http://schemas.microsoft.com/office/word/2010/wordprocessingInk" xmlns:wne="http://schemas.microsoft.com/office/word/2006/wordml" xmlns:wps="http://schemas.microsoft.com/office/word/2010/wordprocessingShape" mc:Ignorable="w14 w15 w16se w16cid wp14">
+  <w:p>
+    <w:pPr>
+      <w:pStyle w:val="Footer"/>
+    </w:pPr>
+  </w:p>
+</w:ftr>
+</file>
+
 <file path=word/footnotes.xml><?xml version="1.0" encoding="utf-8"?>
 <w:footnotes xmlns:wpc="http://schemas.microsoft.com/office/word/2010/wordprocessingCanvas" xmlns:cx="http://schemas.microsoft.com/office/drawing/2014/chartex" xmlns:cx1="http://schemas.microsoft.com/office/drawing/2015/9/8/chartex" xmlns:cx2="http://schemas.microsoft.com/office/drawing/2015/10/21/chartex" xmlns:cx3="http://schemas.microsoft.com/office/drawing/2016/5/9/chartex" xmlns:cx4="http://schemas.microsoft.com/office/drawing/2016/5/10/chartex" xmlns:cx5="http://schemas.microsoft.com/office/drawing/2016/5/11/chartex" xmlns:cx6="http://schemas.microsoft.com/office/drawing/2016/5/12/chartex" xmlns:cx7="http://schemas.microsoft.com/office/drawing/2016/5/13/chartex" xmlns:cx8="http://schemas.microsoft.com/office/drawing/2016/5/14/chartex" xmlns:mc="http://schemas.openxmlformats.org/markup-compatibility/2006" xmlns:aink="http://schemas.microsoft.com/office/drawing/2016/ink" xmlns:am3d="http://schemas.microsoft.com/office/drawing/2017/model3d" xmlns:o="urn:schemas-microsoft-com:office:office" xmlns:r="http://schemas.openxmlformats.org/officeDocument/2006/relationships" xmlns:m="http://schemas.openxmlformats.org/officeDocument/2006/math" xmlns:v="urn:schemas-microsoft-com:vml" xmlns:wp14="http://schemas.microsoft.com/office/word/2010/wordprocessingDrawing" xmlns:wp="http://schemas.openxmlformats.org/drawingml/2006/wordprocessingDrawing" xmlns:w10="urn:schemas-microsoft-com:office:word" xmlns:w="http://schemas.openxmlformats.org/wordprocessingml/2006/main" xmlns:w14="http://schemas.microsoft.com/office/word/2010/wordml" xmlns:w15="http://schemas.microsoft.com/office/word/2012/wordml" xmlns:w16cid="http://schemas.microsoft.com/office/word/2016/wordml/cid" xmlns:w16se="http://schemas.microsoft.com/office/word/2015/wordml/symex" xmlns:wpg="http://schemas.microsoft.com/office/word/2010/wordprocessingGroup" xmlns:wpi="http://schemas.microsoft.com/office/word/2010/wordprocessingInk" xmlns:wne="http://schemas.microsoft.com/office/word/2006/wordml" xmlns:wps="http://schemas.microsoft.com/office/word/2010/wordprocessingShape" mc:Ignorable="w14 w15 w16se w16cid wp14">
   <w:footnote w:type="separator" w:id="-1">
@@ -4571,10 +4711,90 @@
   <w:p>
     <w:pPr>
       <w:pStyle w:val="Header"/>
+    </w:pPr>
+    <w:r>
+      <w:rPr>
+        <w:noProof/>
+      </w:rPr>
+      <w:pict>
+        <v:shapetype id="_x0000_t136" coordsize="21600,21600" o:spt="136" adj="10800" path="m@7,l@8,m@5,21600l@6,21600e">
+          <v:formulas>
+            <v:f eqn="sum #0 0 10800"/>
+            <v:f eqn="prod #0 2 1"/>
+            <v:f eqn="sum 21600 0 @1"/>
+            <v:f eqn="sum 0 0 @2"/>
+            <v:f eqn="sum 21600 0 @3"/>
+            <v:f eqn="if @0 @3 0"/>
+            <v:f eqn="if @0 21600 @1"/>
+            <v:f eqn="if @0 0 @2"/>
+            <v:f eqn="if @0 @4 21600"/>
+            <v:f eqn="mid @5 @6"/>
+            <v:f eqn="mid @8 @5"/>
+            <v:f eqn="mid @7 @8"/>
+            <v:f eqn="mid @6 @7"/>
+            <v:f eqn="sum @6 0 @5"/>
+          </v:formulas>
+          <v:path textpathok="t" o:connecttype="custom" o:connectlocs="@9,0;@10,10800;@11,21600;@12,10800" o:connectangles="270,180,90,0"/>
+          <v:textpath on="t" fitshape="t"/>
+          <v:handles>
+            <v:h position="#0,bottomRight" xrange="6629,14971"/>
+          </v:handles>
+          <o:lock v:ext="edit" text="t" shapetype="t"/>
+        </v:shapetype>
+        <v:shape id="_x0000_s2050" type="#_x0000_t136" style="position:absolute;left:0;text-align:left;margin-left:0;margin-top:0;width:334.6pt;height:250.95pt;rotation:315;z-index:-251655168;mso-position-horizontal:center;mso-position-horizontal-relative:margin;mso-position-vertical:center;mso-position-vertical-relative:margin" o:allowincell="f" fillcolor="silver" stroked="f">
+          <v:fill opacity=".5"/>
+          <v:textpath style="font-family:&quot;Calibri&quot;;font-size:1pt" string="ASAP"/>
+        </v:shape>
+      </w:pict>
+    </w:r>
+  </w:p>
+</w:hdr>
+</file>
+
+<file path=word/header2.xml><?xml version="1.0" encoding="utf-8"?>
+<w:hdr xmlns:wpc="http://schemas.microsoft.com/office/word/2010/wordprocessingCanvas" xmlns:cx="http://schemas.microsoft.com/office/drawing/2014/chartex" xmlns:cx1="http://schemas.microsoft.com/office/drawing/2015/9/8/chartex" xmlns:cx2="http://schemas.microsoft.com/office/drawing/2015/10/21/chartex" xmlns:cx3="http://schemas.microsoft.com/office/drawing/2016/5/9/chartex" xmlns:cx4="http://schemas.microsoft.com/office/drawing/2016/5/10/chartex" xmlns:cx5="http://schemas.microsoft.com/office/drawing/2016/5/11/chartex" xmlns:cx6="http://schemas.microsoft.com/office/drawing/2016/5/12/chartex" xmlns:cx7="http://schemas.microsoft.com/office/drawing/2016/5/13/chartex" xmlns:cx8="http://schemas.microsoft.com/office/drawing/2016/5/14/chartex" xmlns:mc="http://schemas.openxmlformats.org/markup-compatibility/2006" xmlns:aink="http://schemas.microsoft.com/office/drawing/2016/ink" xmlns:am3d="http://schemas.microsoft.com/office/drawing/2017/model3d" xmlns:o="urn:schemas-microsoft-com:office:office" xmlns:r="http://schemas.openxmlformats.org/officeDocument/2006/relationships" xmlns:m="http://schemas.openxmlformats.org/officeDocument/2006/math" xmlns:v="urn:schemas-microsoft-com:vml" xmlns:wp14="http://schemas.microsoft.com/office/word/2010/wordprocessingDrawing" xmlns:wp="http://schemas.openxmlformats.org/drawingml/2006/wordprocessingDrawing" xmlns:w10="urn:schemas-microsoft-com:office:word" xmlns:w="http://schemas.openxmlformats.org/wordprocessingml/2006/main" xmlns:w14="http://schemas.microsoft.com/office/word/2010/wordml" xmlns:w15="http://schemas.microsoft.com/office/word/2012/wordml" xmlns:w16cid="http://schemas.microsoft.com/office/word/2016/wordml/cid" xmlns:w16se="http://schemas.microsoft.com/office/word/2015/wordml/symex" xmlns:wpg="http://schemas.microsoft.com/office/word/2010/wordprocessingGroup" xmlns:wpi="http://schemas.microsoft.com/office/word/2010/wordprocessingInk" xmlns:wne="http://schemas.microsoft.com/office/word/2006/wordml" xmlns:wps="http://schemas.microsoft.com/office/word/2010/wordprocessingShape" mc:Ignorable="w14 w15 w16se w16cid wp14">
+  <w:p>
+    <w:pPr>
+      <w:pStyle w:val="Header"/>
       <w:rPr>
         <w:rFonts w:hAnsi="Times New Roman"/>
       </w:rPr>
     </w:pPr>
+    <w:r>
+      <w:rPr>
+        <w:noProof/>
+      </w:rPr>
+      <w:pict>
+        <v:shapetype id="_x0000_t136" coordsize="21600,21600" o:spt="136" adj="10800" path="m@7,l@8,m@5,21600l@6,21600e">
+          <v:formulas>
+            <v:f eqn="sum #0 0 10800"/>
+            <v:f eqn="prod #0 2 1"/>
+            <v:f eqn="sum 21600 0 @1"/>
+            <v:f eqn="sum 0 0 @2"/>
+            <v:f eqn="sum 21600 0 @3"/>
+            <v:f eqn="if @0 @3 0"/>
+            <v:f eqn="if @0 21600 @1"/>
+            <v:f eqn="if @0 0 @2"/>
+            <v:f eqn="if @0 @4 21600"/>
+            <v:f eqn="mid @5 @6"/>
+            <v:f eqn="mid @8 @5"/>
+            <v:f eqn="mid @7 @8"/>
+            <v:f eqn="mid @6 @7"/>
+            <v:f eqn="sum @6 0 @5"/>
+          </v:formulas>
+          <v:path textpathok="t" o:connecttype="custom" o:connectlocs="@9,0;@10,10800;@11,21600;@12,10800" o:connectangles="270,180,90,0"/>
+          <v:textpath on="t" fitshape="t"/>
+          <v:handles>
+            <v:h position="#0,bottomRight" xrange="6629,14971"/>
+          </v:handles>
+          <o:lock v:ext="edit" text="t" shapetype="t"/>
+        </v:shapetype>
+        <v:shape id="_x0000_s2051" type="#_x0000_t136" style="position:absolute;left:0;text-align:left;margin-left:0;margin-top:0;width:334.6pt;height:250.95pt;rotation:315;z-index:-251653120;mso-position-horizontal:center;mso-position-horizontal-relative:margin;mso-position-vertical:center;mso-position-vertical-relative:margin" o:allowincell="f" fillcolor="silver" stroked="f">
+          <v:fill opacity=".5"/>
+          <v:textpath style="font-family:&quot;Calibri&quot;;font-size:1pt" string="ASAP"/>
+        </v:shape>
+      </w:pict>
+    </w:r>
     <w:r>
       <w:rPr>
         <w:noProof/>
@@ -4651,7 +4871,7 @@
                             <w:pStyle w:val="Header"/>
                             <w:jc w:val="center"/>
                             <w:rPr>
-                              <w:rFonts w:hAnsi="Times New Roman" w:hint="eastAsia"/>
+                              <w:rFonts w:hAnsi="Times New Roman"/>
                               <w:caps/>
                             </w:rPr>
                           </w:pPr>
@@ -4698,7 +4918,7 @@
                       <w:pStyle w:val="Header"/>
                       <w:jc w:val="center"/>
                       <w:rPr>
-                        <w:rFonts w:hAnsi="Times New Roman" w:hint="eastAsia"/>
+                        <w:rFonts w:hAnsi="Times New Roman"/>
                         <w:caps/>
                       </w:rPr>
                     </w:pPr>
@@ -4718,6 +4938,51 @@
           </w:pict>
         </mc:Fallback>
       </mc:AlternateContent>
+    </w:r>
+  </w:p>
+</w:hdr>
+</file>
+
+<file path=word/header3.xml><?xml version="1.0" encoding="utf-8"?>
+<w:hdr xmlns:wpc="http://schemas.microsoft.com/office/word/2010/wordprocessingCanvas" xmlns:cx="http://schemas.microsoft.com/office/drawing/2014/chartex" xmlns:cx1="http://schemas.microsoft.com/office/drawing/2015/9/8/chartex" xmlns:cx2="http://schemas.microsoft.com/office/drawing/2015/10/21/chartex" xmlns:cx3="http://schemas.microsoft.com/office/drawing/2016/5/9/chartex" xmlns:cx4="http://schemas.microsoft.com/office/drawing/2016/5/10/chartex" xmlns:cx5="http://schemas.microsoft.com/office/drawing/2016/5/11/chartex" xmlns:cx6="http://schemas.microsoft.com/office/drawing/2016/5/12/chartex" xmlns:cx7="http://schemas.microsoft.com/office/drawing/2016/5/13/chartex" xmlns:cx8="http://schemas.microsoft.com/office/drawing/2016/5/14/chartex" xmlns:mc="http://schemas.openxmlformats.org/markup-compatibility/2006" xmlns:aink="http://schemas.microsoft.com/office/drawing/2016/ink" xmlns:am3d="http://schemas.microsoft.com/office/drawing/2017/model3d" xmlns:o="urn:schemas-microsoft-com:office:office" xmlns:r="http://schemas.openxmlformats.org/officeDocument/2006/relationships" xmlns:m="http://schemas.openxmlformats.org/officeDocument/2006/math" xmlns:v="urn:schemas-microsoft-com:vml" xmlns:wp14="http://schemas.microsoft.com/office/word/2010/wordprocessingDrawing" xmlns:wp="http://schemas.openxmlformats.org/drawingml/2006/wordprocessingDrawing" xmlns:w10="urn:schemas-microsoft-com:office:word" xmlns:w="http://schemas.openxmlformats.org/wordprocessingml/2006/main" xmlns:w14="http://schemas.microsoft.com/office/word/2010/wordml" xmlns:w15="http://schemas.microsoft.com/office/word/2012/wordml" xmlns:w16cid="http://schemas.microsoft.com/office/word/2016/wordml/cid" xmlns:w16se="http://schemas.microsoft.com/office/word/2015/wordml/symex" xmlns:wpg="http://schemas.microsoft.com/office/word/2010/wordprocessingGroup" xmlns:wpi="http://schemas.microsoft.com/office/word/2010/wordprocessingInk" xmlns:wne="http://schemas.microsoft.com/office/word/2006/wordml" xmlns:wps="http://schemas.microsoft.com/office/word/2010/wordprocessingShape" mc:Ignorable="w14 w15 w16se w16cid wp14">
+  <w:p>
+    <w:pPr>
+      <w:pStyle w:val="Header"/>
+    </w:pPr>
+    <w:r>
+      <w:rPr>
+        <w:noProof/>
+      </w:rPr>
+      <w:pict>
+        <v:shapetype id="_x0000_t136" coordsize="21600,21600" o:spt="136" adj="10800" path="m@7,l@8,m@5,21600l@6,21600e">
+          <v:formulas>
+            <v:f eqn="sum #0 0 10800"/>
+            <v:f eqn="prod #0 2 1"/>
+            <v:f eqn="sum 21600 0 @1"/>
+            <v:f eqn="sum 0 0 @2"/>
+            <v:f eqn="sum 21600 0 @3"/>
+            <v:f eqn="if @0 @3 0"/>
+            <v:f eqn="if @0 21600 @1"/>
+            <v:f eqn="if @0 0 @2"/>
+            <v:f eqn="if @0 @4 21600"/>
+            <v:f eqn="mid @5 @6"/>
+            <v:f eqn="mid @8 @5"/>
+            <v:f eqn="mid @7 @8"/>
+            <v:f eqn="mid @6 @7"/>
+            <v:f eqn="sum @6 0 @5"/>
+          </v:formulas>
+          <v:path textpathok="t" o:connecttype="custom" o:connectlocs="@9,0;@10,10800;@11,21600;@12,10800" o:connectangles="270,180,90,0"/>
+          <v:textpath on="t" fitshape="t"/>
+          <v:handles>
+            <v:h position="#0,bottomRight" xrange="6629,14971"/>
+          </v:handles>
+          <o:lock v:ext="edit" text="t" shapetype="t"/>
+        </v:shapetype>
+        <v:shape id="PowerPlusWaterMarkObject" o:spid="_x0000_s2049" type="#_x0000_t136" style="position:absolute;left:0;text-align:left;margin-left:0;margin-top:0;width:334.6pt;height:250.95pt;rotation:315;z-index:-251657216;mso-position-horizontal:center;mso-position-horizontal-relative:margin;mso-position-vertical:center;mso-position-vertical-relative:margin" o:allowincell="f" fillcolor="silver" stroked="f">
+          <v:fill opacity=".5"/>
+          <v:textpath style="font-family:&quot;Calibri&quot;;font-size:1pt" string="ASAP"/>
+        </v:shape>
+      </w:pict>
     </w:r>
   </w:p>
 </w:hdr>

</xml_diff>